<commit_message>
chage to use standar experience
</commit_message>
<xml_diff>
--- a/Resume - Yusril Albi (Internasional).docx
+++ b/Resume - Yusril Albi (Internasional).docx
@@ -124,7 +124,16 @@
           <w:sz w:val="36"/>
           <w:szCs w:val="36"/>
         </w:rPr>
-        <w:t>, B.Cs</w:t>
+        <w:t xml:space="preserve">, </w:t>
+      </w:r>
+      <w:r>
+        <w:rPr>
+          <w:rFonts w:asciiTheme="majorHAnsi" w:eastAsia="Times New Roman" w:hAnsiTheme="majorHAnsi" w:cstheme="majorHAnsi"/>
+          <w:b/>
+          <w:sz w:val="36"/>
+          <w:szCs w:val="36"/>
+        </w:rPr>
+        <w:t>B.CS</w:t>
       </w:r>
     </w:p>
     <w:p>
@@ -739,21 +748,7 @@
           <w:rFonts w:asciiTheme="majorHAnsi" w:eastAsia="Times New Roman" w:hAnsiTheme="majorHAnsi" w:cstheme="majorHAnsi"/>
           <w:b/>
         </w:rPr>
-        <w:t xml:space="preserve"> </w:t>
-      </w:r>
-      <w:r>
-        <w:rPr>
-          <w:rFonts w:asciiTheme="majorHAnsi" w:eastAsia="Times New Roman" w:hAnsiTheme="majorHAnsi" w:cstheme="majorHAnsi"/>
-          <w:b/>
-        </w:rPr>
-        <w:t xml:space="preserve">PT </w:t>
-      </w:r>
-      <w:r>
-        <w:rPr>
-          <w:rFonts w:asciiTheme="majorHAnsi" w:eastAsia="Times New Roman" w:hAnsiTheme="majorHAnsi" w:cstheme="majorHAnsi"/>
-          <w:b/>
-        </w:rPr>
-        <w:t>BRI</w:t>
+        <w:t xml:space="preserve"> BRI</w:t>
       </w:r>
       <w:r>
         <w:rPr>
@@ -3862,7 +3857,7 @@
         <v:path o:extrusionok="f" gradientshapeok="t" o:connecttype="rect"/>
         <o:lock v:ext="edit" aspectratio="t"/>
       </v:shapetype>
-      <v:shape id="_x0000_i1026" type="#_x0000_t75" style="width:11.25pt;height:11.25pt" o:bullet="t">
+      <v:shape id="_x0000_i1038" type="#_x0000_t75" style="width:11.25pt;height:11.25pt" o:bullet="t">
         <v:imagedata r:id="rId1" o:title="mso36FA"/>
       </v:shape>
     </w:pict>
@@ -4734,6 +4729,7 @@
   <w:style w:type="character" w:default="1" w:styleId="DefaultParagraphFont">
     <w:name w:val="Default Paragraph Font"/>
     <w:uiPriority w:val="1"/>
+    <w:semiHidden/>
     <w:unhideWhenUsed/>
   </w:style>
   <w:style w:type="table" w:default="1" w:styleId="TableNormal">

</xml_diff>